<commit_message>
Did updates to implement CloneWorks and Duplo
</commit_message>
<xml_diff>
--- a/data_files/final_dataset/calculating_overlapping.docx
+++ b/data_files/final_dataset/calculating_overlapping.docx
@@ -589,11 +589,15 @@
         <w:spacing w:after="0" w:line="240" w:lineRule="auto"/>
         <w:rPr>
           <w:rFonts w:ascii="Courier New" w:hAnsi="Courier New" w:cs="Courier New"/>
-        </w:rPr>
-      </w:pPr>
-      <w:r>
-        <w:rPr>
-          <w:rFonts w:ascii="Courier New" w:hAnsi="Courier New" w:cs="Courier New"/>
+          <w:b/>
+          <w:bCs/>
+        </w:rPr>
+      </w:pPr>
+      <w:r>
+        <w:rPr>
+          <w:rFonts w:ascii="Courier New" w:hAnsi="Courier New" w:cs="Courier New"/>
+          <w:b/>
+          <w:bCs/>
           <w:highlight w:val="yellow"/>
         </w:rPr>
         <w:t xml:space="preserve">13      </w:t>
@@ -602,6 +606,8 @@
       <w:r>
         <w:rPr>
           <w:rFonts w:ascii="Courier New" w:hAnsi="Courier New" w:cs="Courier New"/>
+          <w:b/>
+          <w:bCs/>
           <w:highlight w:val="yellow"/>
         </w:rPr>
         <w:t>6  176335</w:t>
@@ -610,6 +616,8 @@
       <w:r>
         <w:rPr>
           <w:rFonts w:ascii="Courier New" w:hAnsi="Courier New" w:cs="Courier New"/>
+          <w:b/>
+          <w:bCs/>
           <w:highlight w:val="yellow"/>
         </w:rPr>
         <w:t xml:space="preserve">  31  40  </w:t>
@@ -618,6 +626,8 @@
       <w:r>
         <w:rPr>
           <w:rFonts w:ascii="Courier New" w:hAnsi="Courier New" w:cs="Courier New"/>
+          <w:b/>
+          <w:bCs/>
           <w:highlight w:val="yellow"/>
         </w:rPr>
         <w:t>python.c</w:t>
@@ -626,6 +636,8 @@
       <w:r>
         <w:rPr>
           <w:rFonts w:ascii="Courier New" w:hAnsi="Courier New" w:cs="Courier New"/>
+          <w:b/>
+          <w:bCs/>
           <w:highlight w:val="yellow"/>
         </w:rPr>
         <w:t xml:space="preserve">  30  36</w:t>

</xml_diff>